<commit_message>
Uploaded the wrong version of Report
</commit_message>
<xml_diff>
--- a/Docs/FINAL PROJECT REPORT.docx
+++ b/Docs/FINAL PROJECT REPORT.docx
@@ -390,7 +390,19 @@
         <w:t>s developed on a STM</w:t>
       </w:r>
       <w:r>
-        <w:t>32L4 Discovery Kit which has an IoT node to allow for B</w:t>
+        <w:t xml:space="preserve">32L4 Discovery Kit </w:t>
+      </w:r>
+      <w:r>
+        <w:t>with</w:t>
+      </w:r>
+      <w:r>
+        <w:t xml:space="preserve"> IoT node </w:t>
+      </w:r>
+      <w:r>
+        <w:t xml:space="preserve">(B-L475E-IOT01A) </w:t>
+      </w:r>
+      <w:r>
+        <w:t>to allow for B</w:t>
       </w:r>
       <w:r>
         <w:t>LE</w:t>
@@ -402,10 +414,10 @@
         <w:t xml:space="preserve"> development. </w:t>
       </w:r>
       <w:r>
-        <w:t xml:space="preserve">The microcontroller on the board is </w:t>
-      </w:r>
-      <w:r>
-        <w:t xml:space="preserve">a … </w:t>
+        <w:t xml:space="preserve">The </w:t>
+      </w:r>
+      <w:r>
+        <w:t xml:space="preserve">processor on board is a STM32L475VGT6. </w:t>
       </w:r>
     </w:p>
     <w:p>
@@ -447,6 +459,59 @@
       </w:r>
       <w:r>
         <w:t xml:space="preserve"> </w:t>
+      </w:r>
+    </w:p>
+    <w:p>
+      <w:pPr>
+        <w:ind w:left="360" w:firstLine="360"/>
+        <w:jc w:val="center"/>
+      </w:pPr>
+      <w:r>
+        <w:rPr>
+          <w:noProof/>
+        </w:rPr>
+        <w:drawing>
+          <wp:inline distT="0" distB="0" distL="0" distR="0" wp14:anchorId="40D3B18C" wp14:editId="546187AD">
+            <wp:extent cx="6146677" cy="3373755"/>
+            <wp:effectExtent l="0" t="0" r="6985" b="0"/>
+            <wp:docPr id="2" name="Picture 2" descr="A screenshot of a computer&#10;&#10;Description automatically generated with medium confidence"/>
+            <wp:cNvGraphicFramePr>
+              <a:graphicFrameLocks xmlns:a="http://schemas.openxmlformats.org/drawingml/2006/main" noChangeAspect="1"/>
+            </wp:cNvGraphicFramePr>
+            <a:graphic xmlns:a="http://schemas.openxmlformats.org/drawingml/2006/main">
+              <a:graphicData uri="http://schemas.openxmlformats.org/drawingml/2006/picture">
+                <pic:pic xmlns:pic="http://schemas.openxmlformats.org/drawingml/2006/picture">
+                  <pic:nvPicPr>
+                    <pic:cNvPr id="2" name="Picture 2" descr="A screenshot of a computer&#10;&#10;Description automatically generated with medium confidence"/>
+                    <pic:cNvPicPr/>
+                  </pic:nvPicPr>
+                  <pic:blipFill rotWithShape="1">
+                    <a:blip r:embed="rId5"/>
+                    <a:srcRect t="1938"/>
+                    <a:stretch/>
+                  </pic:blipFill>
+                  <pic:spPr bwMode="auto">
+                    <a:xfrm>
+                      <a:off x="0" y="0"/>
+                      <a:ext cx="6162506" cy="3382443"/>
+                    </a:xfrm>
+                    <a:prstGeom prst="rect">
+                      <a:avLst/>
+                    </a:prstGeom>
+                    <a:ln>
+                      <a:noFill/>
+                    </a:ln>
+                    <a:extLst>
+                      <a:ext uri="{53640926-AAD7-44D8-BBD7-CCE9431645EC}">
+                        <a14:shadowObscured xmlns:a14="http://schemas.microsoft.com/office/drawing/2010/main"/>
+                      </a:ext>
+                    </a:extLst>
+                  </pic:spPr>
+                </pic:pic>
+              </a:graphicData>
+            </a:graphic>
+          </wp:inline>
+        </w:drawing>
       </w:r>
     </w:p>
     <w:p>
@@ -490,10 +555,27 @@
         <w:rPr>
           <w:noProof/>
         </w:rPr>
+        <w:lastRenderedPageBreak/>
         <w:drawing>
-          <wp:inline distT="0" distB="0" distL="0" distR="0" wp14:anchorId="3926598D" wp14:editId="2D48D935">
+          <wp:anchor distT="0" distB="0" distL="114300" distR="114300" simplePos="0" relativeHeight="251659264" behindDoc="1" locked="0" layoutInCell="1" allowOverlap="1" wp14:anchorId="3926598D" wp14:editId="04A31BD7">
+            <wp:simplePos x="0" y="0"/>
+            <wp:positionH relativeFrom="column">
+              <wp:posOffset>457200</wp:posOffset>
+            </wp:positionH>
+            <wp:positionV relativeFrom="paragraph">
+              <wp:posOffset>57150</wp:posOffset>
+            </wp:positionV>
             <wp:extent cx="5943600" cy="3254375"/>
             <wp:effectExtent l="0" t="0" r="0" b="3175"/>
+            <wp:wrapTight wrapText="bothSides">
+              <wp:wrapPolygon edited="0">
+                <wp:start x="0" y="0"/>
+                <wp:lineTo x="0" y="21495"/>
+                <wp:lineTo x="21531" y="21495"/>
+                <wp:lineTo x="21531" y="0"/>
+                <wp:lineTo x="0" y="0"/>
+              </wp:wrapPolygon>
+            </wp:wrapTight>
             <wp:docPr id="1" name="Picture 1" descr="Diagram&#10;&#10;Description automatically generated"/>
             <wp:cNvGraphicFramePr>
               <a:graphicFrameLocks xmlns:a="http://schemas.openxmlformats.org/drawingml/2006/main" noChangeAspect="1"/>
@@ -506,7 +588,13 @@
                     <pic:cNvPicPr/>
                   </pic:nvPicPr>
                   <pic:blipFill>
-                    <a:blip r:embed="rId5"/>
+                    <a:blip r:embed="rId6">
+                      <a:extLst>
+                        <a:ext uri="{28A0092B-C50C-407E-A947-70E740481C1C}">
+                          <a14:useLocalDpi xmlns:a14="http://schemas.microsoft.com/office/drawing/2010/main" val="0"/>
+                        </a:ext>
+                      </a:extLst>
+                    </a:blip>
                     <a:stretch>
                       <a:fillRect/>
                     </a:stretch>
@@ -523,7 +611,13 @@
                 </pic:pic>
               </a:graphicData>
             </a:graphic>
-          </wp:inline>
+            <wp14:sizeRelH relativeFrom="page">
+              <wp14:pctWidth>0</wp14:pctWidth>
+            </wp14:sizeRelH>
+            <wp14:sizeRelV relativeFrom="page">
+              <wp14:pctHeight>0</wp14:pctHeight>
+            </wp14:sizeRelV>
+          </wp:anchor>
         </w:drawing>
       </w:r>
     </w:p>
@@ -550,471 +644,31 @@
         <w:pStyle w:val="ListParagraph"/>
         <w:ind w:left="1440"/>
       </w:pPr>
-    </w:p>
-    <w:p>
-      <w:pPr>
-        <w:pStyle w:val="ListParagraph"/>
-        <w:numPr>
-          <w:ilvl w:val="1"/>
-          <w:numId w:val="1"/>
-        </w:numPr>
-      </w:pPr>
-      <w:r>
-        <w:t xml:space="preserve">Software </w:t>
-      </w:r>
-      <w:r>
-        <w:t>Licensing and Origins</w:t>
-      </w:r>
-      <w:r>
-        <w:t xml:space="preserve"> </w:t>
-      </w:r>
-    </w:p>
-    <w:p>
-      <w:pPr>
-        <w:pStyle w:val="ListParagraph"/>
-        <w:numPr>
-          <w:ilvl w:val="0"/>
-          <w:numId w:val="4"/>
-        </w:numPr>
-      </w:pPr>
-      <w:r>
-        <w:t xml:space="preserve">STM32CubeMX was </w:t>
-      </w:r>
-      <w:r>
-        <w:t xml:space="preserve">used to generate HAL and LL </w:t>
-      </w:r>
-      <w:r>
-        <w:t>peripheral initialization and driver code. The code is licensed by ST</w:t>
-      </w:r>
-      <w:r>
-        <w:t xml:space="preserve"> and/or Arm as indicated in the header file for each module. </w:t>
-      </w:r>
-    </w:p>
-    <w:p>
-      <w:pPr>
-        <w:pStyle w:val="ListParagraph"/>
-        <w:numPr>
-          <w:ilvl w:val="0"/>
-          <w:numId w:val="4"/>
-        </w:numPr>
-      </w:pPr>
-      <w:r>
-        <w:lastRenderedPageBreak/>
-        <w:t xml:space="preserve">The </w:t>
-      </w:r>
-      <w:proofErr w:type="spellStart"/>
-      <w:r>
-        <w:t>console.c</w:t>
-      </w:r>
-      <w:proofErr w:type="spellEnd"/>
-      <w:r>
-        <w:t>/</w:t>
-      </w:r>
-      <w:proofErr w:type="spellStart"/>
-      <w:r>
-        <w:t>consoleIo.c</w:t>
-      </w:r>
-      <w:proofErr w:type="spellEnd"/>
-      <w:r>
-        <w:t>/</w:t>
-      </w:r>
-      <w:proofErr w:type="spellStart"/>
-      <w:r>
-        <w:t>consoleCommands.c</w:t>
-      </w:r>
-      <w:proofErr w:type="spellEnd"/>
-      <w:r>
-        <w:t xml:space="preserve"> is from Elecia White’s </w:t>
-      </w:r>
-      <w:r>
-        <w:t xml:space="preserve">repo and was used with modifications to add more commands for my application and updating the </w:t>
-      </w:r>
-      <w:proofErr w:type="spellStart"/>
-      <w:r>
-        <w:t>ConsoleIO</w:t>
-      </w:r>
-      <w:proofErr w:type="spellEnd"/>
-      <w:r>
-        <w:t xml:space="preserve"> wrapper for my board. </w:t>
-      </w:r>
-    </w:p>
-    <w:p>
-      <w:pPr>
-        <w:pStyle w:val="ListParagraph"/>
-        <w:numPr>
-          <w:ilvl w:val="1"/>
-          <w:numId w:val="1"/>
-        </w:numPr>
-      </w:pPr>
-      <w:r>
-        <w:t xml:space="preserve">Software </w:t>
-      </w:r>
-      <w:r>
-        <w:t xml:space="preserve">Modules </w:t>
-      </w:r>
-      <w:r>
-        <w:t>(that I wrote or contributed to)</w:t>
-      </w:r>
-    </w:p>
-    <w:p>
-      <w:pPr>
-        <w:pStyle w:val="ListParagraph"/>
-        <w:numPr>
-          <w:ilvl w:val="2"/>
-          <w:numId w:val="6"/>
-        </w:numPr>
-      </w:pPr>
-      <w:proofErr w:type="spellStart"/>
-      <w:r>
-        <w:t>Forecast</w:t>
-      </w:r>
-      <w:r>
-        <w:t>_algo</w:t>
-      </w:r>
-      <w:r>
-        <w:t>.c</w:t>
-      </w:r>
-      <w:proofErr w:type="spellEnd"/>
-      <w:r>
-        <w:t xml:space="preserve"> </w:t>
-      </w:r>
-    </w:p>
-    <w:p>
-      <w:pPr>
-        <w:pStyle w:val="ListParagraph"/>
-        <w:numPr>
-          <w:ilvl w:val="3"/>
-          <w:numId w:val="6"/>
-        </w:numPr>
-      </w:pPr>
-    </w:p>
-    <w:p>
-      <w:pPr>
-        <w:pStyle w:val="ListParagraph"/>
-        <w:numPr>
-          <w:ilvl w:val="2"/>
-          <w:numId w:val="6"/>
-        </w:numPr>
-      </w:pPr>
-      <w:r>
-        <w:t xml:space="preserve">System_SM.c </w:t>
-      </w:r>
-    </w:p>
-    <w:p>
-      <w:pPr>
-        <w:pStyle w:val="ListParagraph"/>
-        <w:numPr>
-          <w:ilvl w:val="2"/>
-          <w:numId w:val="6"/>
-        </w:numPr>
-      </w:pPr>
-      <w:r>
-        <w:t>LPS22_driver.c</w:t>
-      </w:r>
-    </w:p>
-    <w:p>
-      <w:pPr>
-        <w:pStyle w:val="ListParagraph"/>
-        <w:numPr>
-          <w:ilvl w:val="3"/>
-          <w:numId w:val="6"/>
-        </w:numPr>
-      </w:pPr>
-      <w:proofErr w:type="gramStart"/>
-      <w:r>
-        <w:t>Module</w:t>
-      </w:r>
-      <w:proofErr w:type="gramEnd"/>
-      <w:r>
-        <w:t xml:space="preserve"> that initializes the sensor, can get the sensor id, and can read the </w:t>
-      </w:r>
-      <w:r>
-        <w:t xml:space="preserve">current barometric pressure. </w:t>
-      </w:r>
-    </w:p>
-    <w:p>
-      <w:pPr>
-        <w:pStyle w:val="ListParagraph"/>
-        <w:numPr>
-          <w:ilvl w:val="2"/>
-          <w:numId w:val="6"/>
-        </w:numPr>
-      </w:pPr>
-      <w:r>
-        <w:t>HTS221_driver.c</w:t>
-      </w:r>
-    </w:p>
-    <w:p>
-      <w:pPr>
-        <w:pStyle w:val="ListParagraph"/>
-        <w:numPr>
-          <w:ilvl w:val="3"/>
-          <w:numId w:val="6"/>
-        </w:numPr>
-      </w:pPr>
-      <w:r>
-        <w:t xml:space="preserve">Module that </w:t>
-      </w:r>
-      <w:r>
-        <w:t xml:space="preserve">initializes the sensor, can get the sensor id, and can read the temp and humidity. </w:t>
-      </w:r>
-    </w:p>
-    <w:p>
-      <w:pPr>
-        <w:pStyle w:val="ListParagraph"/>
-        <w:numPr>
-          <w:ilvl w:val="2"/>
-          <w:numId w:val="6"/>
-        </w:numPr>
-      </w:pPr>
-      <w:proofErr w:type="spellStart"/>
-      <w:r>
-        <w:t>ConsoleCommands.c</w:t>
-      </w:r>
-      <w:proofErr w:type="spellEnd"/>
-      <w:r>
-        <w:t xml:space="preserve"> </w:t>
-      </w:r>
-    </w:p>
-    <w:p>
-      <w:pPr>
-        <w:pStyle w:val="ListParagraph"/>
-        <w:numPr>
-          <w:ilvl w:val="3"/>
-          <w:numId w:val="1"/>
-        </w:numPr>
-      </w:pPr>
-      <w:r>
-        <w:t xml:space="preserve">Added Commands to read </w:t>
-      </w:r>
-      <w:r>
-        <w:t xml:space="preserve">current temperature, current </w:t>
-      </w:r>
-      <w:r>
-        <w:t>humidity,</w:t>
-      </w:r>
-      <w:r>
-        <w:t xml:space="preserve"> and current pressure</w:t>
-      </w:r>
-      <w:r>
-        <w:t xml:space="preserve">. </w:t>
-      </w:r>
-    </w:p>
-    <w:p>
-      <w:pPr>
-        <w:pStyle w:val="ListParagraph"/>
-        <w:numPr>
-          <w:ilvl w:val="2"/>
-          <w:numId w:val="7"/>
-        </w:numPr>
-      </w:pPr>
-      <w:r>
-        <w:t xml:space="preserve">Stm3214xx_it.c </w:t>
-      </w:r>
-    </w:p>
-    <w:p>
-      <w:pPr>
-        <w:pStyle w:val="ListParagraph"/>
-        <w:numPr>
-          <w:ilvl w:val="3"/>
-          <w:numId w:val="7"/>
-        </w:numPr>
-      </w:pPr>
-      <w:r>
-        <w:t xml:space="preserve">Button interrupt is implemented here. </w:t>
-      </w:r>
-      <w:r>
-        <w:t xml:space="preserve">Pressing the user button </w:t>
-      </w:r>
-      <w:r>
-        <w:t xml:space="preserve">makes LED2 on the blink turn off and </w:t>
-      </w:r>
-      <w:r>
-        <w:t>on. It</w:t>
-      </w:r>
-      <w:r>
-        <w:t xml:space="preserve"> is </w:t>
-      </w:r>
-      <w:r>
-        <w:t xml:space="preserve">also </w:t>
-      </w:r>
-      <w:r>
-        <w:t>part of the state machine that causes the system to wake up/ then go back to sleep</w:t>
-      </w:r>
-      <w:r>
-        <w:t xml:space="preserve"> when pressed. </w:t>
-      </w:r>
-    </w:p>
-    <w:p>
-      <w:pPr>
-        <w:pStyle w:val="ListParagraph"/>
-        <w:numPr>
-          <w:ilvl w:val="0"/>
-          <w:numId w:val="1"/>
-        </w:numPr>
-        <w:rPr>
-          <w:b/>
-          <w:bCs/>
-        </w:rPr>
-      </w:pPr>
-      <w:r>
-        <w:rPr>
-          <w:b/>
-          <w:bCs/>
-        </w:rPr>
-        <w:t>BUILD INSTRUCTIONS</w:t>
-      </w:r>
-    </w:p>
-    <w:p>
-      <w:pPr>
-        <w:pStyle w:val="ListParagraph"/>
-        <w:numPr>
-          <w:ilvl w:val="1"/>
-          <w:numId w:val="1"/>
-        </w:numPr>
-      </w:pPr>
-      <w:r>
-        <w:t>Code was built with IAR Embedded Workbench</w:t>
-      </w:r>
-      <w:r>
-        <w:t xml:space="preserve">. All </w:t>
-      </w:r>
-      <w:r>
-        <w:t xml:space="preserve">necessary EWARM build files are included. The .IOC file from </w:t>
-      </w:r>
-      <w:proofErr w:type="spellStart"/>
-      <w:r>
-        <w:t>STMCube</w:t>
-      </w:r>
-      <w:proofErr w:type="spellEnd"/>
-      <w:r>
-        <w:t xml:space="preserve"> is also included </w:t>
-      </w:r>
-      <w:r>
-        <w:t>in</w:t>
-      </w:r>
-      <w:r>
-        <w:t xml:space="preserve"> the </w:t>
-      </w:r>
-      <w:proofErr w:type="spellStart"/>
-      <w:r>
-        <w:t>git</w:t>
-      </w:r>
-      <w:proofErr w:type="spellEnd"/>
-      <w:r>
-        <w:t xml:space="preserve"> repo and can be used t</w:t>
-      </w:r>
-      <w:r>
-        <w:t xml:space="preserve">o configure the project again. </w:t>
-      </w:r>
-    </w:p>
-    <w:p>
-      <w:pPr>
-        <w:pStyle w:val="ListParagraph"/>
-        <w:numPr>
-          <w:ilvl w:val="0"/>
-          <w:numId w:val="1"/>
-        </w:numPr>
-        <w:rPr>
-          <w:b/>
-          <w:bCs/>
-        </w:rPr>
-      </w:pPr>
-      <w:r>
-        <w:rPr>
-          <w:b/>
-          <w:bCs/>
-        </w:rPr>
-        <w:t>TESTING AND DEBUGGING</w:t>
-      </w:r>
-    </w:p>
-    <w:p>
-      <w:pPr>
-        <w:pStyle w:val="ListParagraph"/>
-        <w:ind w:left="2160" w:hanging="720"/>
-      </w:pPr>
-      <w:r>
-        <w:t>Because the system needs to be outside to accurately forecast, I created a few test</w:t>
-      </w:r>
-      <w:r>
-        <w:t xml:space="preserve"> scenarios</w:t>
-      </w:r>
-      <w:r>
-        <w:t xml:space="preserve"> to </w:t>
-      </w:r>
-      <w:r>
-        <w:t xml:space="preserve">check that the forecaster was working correctly. I pulled data </w:t>
-      </w:r>
-      <w:r>
-        <w:t>off</w:t>
-      </w:r>
-      <w:r>
-        <w:t xml:space="preserve"> the NOAA website from </w:t>
-      </w:r>
-      <w:r>
-        <w:t xml:space="preserve">different days in Minneapolis history </w:t>
-      </w:r>
-      <w:r>
-        <w:t>during days when it snowed, rained, was foggy, and clear and sunny. The following s</w:t>
-      </w:r>
-      <w:r>
-        <w:t xml:space="preserve">hows the outcome of each test. </w:t>
-      </w:r>
-    </w:p>
-    <w:p>
-      <w:pPr>
-        <w:pStyle w:val="ListParagraph"/>
-        <w:numPr>
-          <w:ilvl w:val="1"/>
-          <w:numId w:val="1"/>
-        </w:numPr>
-      </w:pPr>
-      <w:r>
-        <w:t xml:space="preserve">Regular Mode </w:t>
-      </w:r>
-    </w:p>
-    <w:p>
-      <w:pPr>
-        <w:pStyle w:val="ListParagraph"/>
-        <w:numPr>
-          <w:ilvl w:val="2"/>
-          <w:numId w:val="1"/>
-        </w:numPr>
-      </w:pPr>
-      <w:r>
-        <w:t xml:space="preserve">In regular mode (reading from incoming sensors and forecasting on the spot), </w:t>
-      </w:r>
-      <w:r>
-        <w:t>the console will print out the current temp, humidity, and a few pressure values over 5 mins. (</w:t>
-      </w:r>
-      <w:r>
-        <w:t>The</w:t>
-      </w:r>
-      <w:r>
-        <w:t xml:space="preserve"> system needs m</w:t>
-      </w:r>
-      <w:r>
-        <w:t xml:space="preserve">ultiple pressure readings over time to forecast). At room temperature inside the weather report </w:t>
-      </w:r>
-      <w:r>
-        <w:t xml:space="preserve">produced favorable conditions as shown below. </w:t>
-      </w:r>
-    </w:p>
-    <w:p>
-      <w:pPr>
-        <w:pStyle w:val="ListParagraph"/>
-        <w:ind w:left="1440"/>
-      </w:pPr>
       <w:r>
         <w:rPr>
           <w:noProof/>
         </w:rPr>
-        <w:lastRenderedPageBreak/>
         <w:drawing>
-          <wp:inline distT="0" distB="0" distL="0" distR="0" wp14:anchorId="2CE98749" wp14:editId="23E78EEE">
-            <wp:extent cx="4800600" cy="1609725"/>
-            <wp:effectExtent l="0" t="0" r="0" b="9525"/>
-            <wp:docPr id="3" name="Picture 3" descr="Text&#10;&#10;Description automatically generated"/>
+          <wp:anchor distT="0" distB="0" distL="114300" distR="114300" simplePos="0" relativeHeight="251658240" behindDoc="1" locked="0" layoutInCell="1" allowOverlap="1" wp14:anchorId="6E4E6636" wp14:editId="6E1A577F">
+            <wp:simplePos x="0" y="0"/>
+            <wp:positionH relativeFrom="margin">
+              <wp:align>left</wp:align>
+            </wp:positionH>
+            <wp:positionV relativeFrom="paragraph">
+              <wp:posOffset>180340</wp:posOffset>
+            </wp:positionV>
+            <wp:extent cx="6541770" cy="2324100"/>
+            <wp:effectExtent l="0" t="0" r="0" b="0"/>
+            <wp:wrapTight wrapText="bothSides">
+              <wp:wrapPolygon edited="0">
+                <wp:start x="0" y="0"/>
+                <wp:lineTo x="0" y="21423"/>
+                <wp:lineTo x="21512" y="21423"/>
+                <wp:lineTo x="21512" y="0"/>
+                <wp:lineTo x="0" y="0"/>
+              </wp:wrapPolygon>
+            </wp:wrapTight>
+            <wp:docPr id="4" name="Picture 4" descr="Table&#10;&#10;Description automatically generated"/>
             <wp:cNvGraphicFramePr>
               <a:graphicFrameLocks xmlns:a="http://schemas.openxmlformats.org/drawingml/2006/main" noChangeAspect="1"/>
             </wp:cNvGraphicFramePr>
@@ -1022,11 +676,580 @@
               <a:graphicData uri="http://schemas.openxmlformats.org/drawingml/2006/picture">
                 <pic:pic xmlns:pic="http://schemas.openxmlformats.org/drawingml/2006/picture">
                   <pic:nvPicPr>
-                    <pic:cNvPr id="3" name="Picture 3" descr="Text&#10;&#10;Description automatically generated"/>
+                    <pic:cNvPr id="4" name="Picture 4" descr="Table&#10;&#10;Description automatically generated"/>
+                    <pic:cNvPicPr/>
+                  </pic:nvPicPr>
+                  <pic:blipFill rotWithShape="1">
+                    <a:blip r:embed="rId7">
+                      <a:extLst>
+                        <a:ext uri="{28A0092B-C50C-407E-A947-70E740481C1C}">
+                          <a14:useLocalDpi xmlns:a14="http://schemas.microsoft.com/office/drawing/2010/main" val="0"/>
+                        </a:ext>
+                      </a:extLst>
+                    </a:blip>
+                    <a:srcRect r="8089"/>
+                    <a:stretch/>
+                  </pic:blipFill>
+                  <pic:spPr bwMode="auto">
+                    <a:xfrm>
+                      <a:off x="0" y="0"/>
+                      <a:ext cx="6541770" cy="2324100"/>
+                    </a:xfrm>
+                    <a:prstGeom prst="rect">
+                      <a:avLst/>
+                    </a:prstGeom>
+                    <a:ln>
+                      <a:noFill/>
+                    </a:ln>
+                    <a:extLst>
+                      <a:ext uri="{53640926-AAD7-44D8-BBD7-CCE9431645EC}">
+                        <a14:shadowObscured xmlns:a14="http://schemas.microsoft.com/office/drawing/2010/main"/>
+                      </a:ext>
+                    </a:extLst>
+                  </pic:spPr>
+                </pic:pic>
+              </a:graphicData>
+            </a:graphic>
+            <wp14:sizeRelH relativeFrom="page">
+              <wp14:pctWidth>0</wp14:pctWidth>
+            </wp14:sizeRelH>
+            <wp14:sizeRelV relativeFrom="page">
+              <wp14:pctHeight>0</wp14:pctHeight>
+            </wp14:sizeRelV>
+          </wp:anchor>
+        </w:drawing>
+      </w:r>
+    </w:p>
+    <w:p>
+      <w:pPr>
+        <w:pStyle w:val="ListParagraph"/>
+        <w:ind w:left="1440"/>
+      </w:pPr>
+    </w:p>
+    <w:p>
+      <w:pPr>
+        <w:pStyle w:val="ListParagraph"/>
+        <w:numPr>
+          <w:ilvl w:val="1"/>
+          <w:numId w:val="1"/>
+        </w:numPr>
+      </w:pPr>
+      <w:r>
+        <w:t xml:space="preserve">Software </w:t>
+      </w:r>
+      <w:r>
+        <w:t>Licensing and Origins</w:t>
+      </w:r>
+      <w:r>
+        <w:t xml:space="preserve"> </w:t>
+      </w:r>
+    </w:p>
+    <w:p>
+      <w:pPr>
+        <w:pStyle w:val="ListParagraph"/>
+        <w:numPr>
+          <w:ilvl w:val="0"/>
+          <w:numId w:val="4"/>
+        </w:numPr>
+      </w:pPr>
+      <w:r>
+        <w:t xml:space="preserve">STM32CubeMX was </w:t>
+      </w:r>
+      <w:r>
+        <w:t xml:space="preserve">used to generate HAL and LL </w:t>
+      </w:r>
+      <w:r>
+        <w:t>peripheral initialization and driver code. The code is licensed by ST</w:t>
+      </w:r>
+      <w:r>
+        <w:t xml:space="preserve"> and/or Arm as indicated in the header file for each module. </w:t>
+      </w:r>
+    </w:p>
+    <w:p>
+      <w:pPr>
+        <w:pStyle w:val="ListParagraph"/>
+        <w:numPr>
+          <w:ilvl w:val="0"/>
+          <w:numId w:val="4"/>
+        </w:numPr>
+      </w:pPr>
+      <w:r>
+        <w:t xml:space="preserve">The console.c/consoleIo.c/consoleCommands.c is from Elecia White’s </w:t>
+      </w:r>
+      <w:r>
+        <w:t xml:space="preserve">repo and was used with modifications to add more commands for my application and updating the </w:t>
+      </w:r>
+      <w:r>
+        <w:t xml:space="preserve">ConsoleIO wrapper for my board. </w:t>
+      </w:r>
+    </w:p>
+    <w:p>
+      <w:pPr>
+        <w:pStyle w:val="ListParagraph"/>
+        <w:numPr>
+          <w:ilvl w:val="1"/>
+          <w:numId w:val="4"/>
+        </w:numPr>
+      </w:pPr>
+      <w:hyperlink r:id="rId8" w:history="1">
+        <w:r>
+          <w:rPr>
+            <w:rStyle w:val="Hyperlink"/>
+          </w:rPr>
+          <w:t>https://github.com/eleciawhite/reusable/blob/master/LICENSE</w:t>
+        </w:r>
+      </w:hyperlink>
+    </w:p>
+    <w:p>
+      <w:pPr>
+        <w:pStyle w:val="ListParagraph"/>
+        <w:numPr>
+          <w:ilvl w:val="1"/>
+          <w:numId w:val="1"/>
+        </w:numPr>
+      </w:pPr>
+      <w:r>
+        <w:lastRenderedPageBreak/>
+        <w:t xml:space="preserve">Software </w:t>
+      </w:r>
+      <w:r>
+        <w:t xml:space="preserve">Modules </w:t>
+      </w:r>
+      <w:r>
+        <w:t>(that I wrote or contributed to)</w:t>
+      </w:r>
+    </w:p>
+    <w:p>
+      <w:pPr>
+        <w:pStyle w:val="ListParagraph"/>
+        <w:numPr>
+          <w:ilvl w:val="2"/>
+          <w:numId w:val="6"/>
+        </w:numPr>
+      </w:pPr>
+      <w:r>
+        <w:t>Forecast</w:t>
+      </w:r>
+      <w:r>
+        <w:t>_algo</w:t>
+      </w:r>
+      <w:r>
+        <w:t xml:space="preserve">.c </w:t>
+      </w:r>
+    </w:p>
+    <w:p>
+      <w:pPr>
+        <w:pStyle w:val="ListParagraph"/>
+        <w:numPr>
+          <w:ilvl w:val="3"/>
+          <w:numId w:val="6"/>
+        </w:numPr>
+      </w:pPr>
+      <w:r>
+        <w:t xml:space="preserve">This is the </w:t>
+      </w:r>
+      <w:r>
+        <w:t>main module that calculates “forecast”</w:t>
+      </w:r>
+    </w:p>
+    <w:p>
+      <w:pPr>
+        <w:pStyle w:val="ListParagraph"/>
+        <w:numPr>
+          <w:ilvl w:val="4"/>
+          <w:numId w:val="6"/>
+        </w:numPr>
+      </w:pPr>
+      <w:r>
+        <w:t xml:space="preserve">The DP Spread is calculated based on incoming temperature and humidity values. The relative humidity can be converted into dewpoint. Then the dewpoint and temperature are compared to determine how much moisture is in the air. </w:t>
+      </w:r>
+    </w:p>
+    <w:p>
+      <w:pPr>
+        <w:pStyle w:val="ListParagraph"/>
+        <w:numPr>
+          <w:ilvl w:val="4"/>
+          <w:numId w:val="6"/>
+        </w:numPr>
+      </w:pPr>
+      <w:r>
+        <w:t xml:space="preserve">The Cloud Base is the lowest altitude of visible portion of cloud. This is extremely important to pilots because it is a great indicator of visibility. The calculation considers the current temperature and humidity and outputs the estimated cloud base in ft. </w:t>
+      </w:r>
+    </w:p>
+    <w:p>
+      <w:pPr>
+        <w:pStyle w:val="ListParagraph"/>
+        <w:numPr>
+          <w:ilvl w:val="4"/>
+          <w:numId w:val="6"/>
+        </w:numPr>
+      </w:pPr>
+      <w:r>
+        <w:t>The change in pressure can oftentimes tell us when weather is worsening or improving. This calculation is rough and in reality, it takes like an hour to really get a good indication of pressure changes but for the sake of the testing/demo, I am only calculating over 5 minutes.</w:t>
+      </w:r>
+    </w:p>
+    <w:p>
+      <w:pPr>
+        <w:pStyle w:val="ListParagraph"/>
+        <w:numPr>
+          <w:ilvl w:val="4"/>
+          <w:numId w:val="6"/>
+        </w:numPr>
+      </w:pPr>
+      <w:r>
+        <w:t>Finally, the forecast condition’s function considers the calculations and outputs a weather report</w:t>
+      </w:r>
+    </w:p>
+    <w:p>
+      <w:pPr>
+        <w:pStyle w:val="ListParagraph"/>
+        <w:numPr>
+          <w:ilvl w:val="4"/>
+          <w:numId w:val="6"/>
+        </w:numPr>
+      </w:pPr>
+    </w:p>
+    <w:p>
+      <w:pPr>
+        <w:pStyle w:val="ListParagraph"/>
+        <w:numPr>
+          <w:ilvl w:val="2"/>
+          <w:numId w:val="6"/>
+        </w:numPr>
+      </w:pPr>
+      <w:r>
+        <w:t xml:space="preserve">System_SM.c </w:t>
+      </w:r>
+    </w:p>
+    <w:p>
+      <w:pPr>
+        <w:pStyle w:val="ListParagraph"/>
+        <w:numPr>
+          <w:ilvl w:val="3"/>
+          <w:numId w:val="6"/>
+        </w:numPr>
+      </w:pPr>
+      <w:r>
+        <w:t xml:space="preserve">Implements the state machine shown in the </w:t>
+      </w:r>
+      <w:r>
+        <w:t xml:space="preserve">table above. The SM starts in the Init phase and then starts collecting data using a </w:t>
+      </w:r>
+      <w:r>
+        <w:t xml:space="preserve">“forecast timer” that immediately gathers current temperature and humidity data and collects pressure data for 5 minutes. Once all the weather data is collected, the system executes the forecast algorithm and then goes to the output state to output the final recommendation. </w:t>
+      </w:r>
+    </w:p>
+    <w:p>
+      <w:pPr>
+        <w:pStyle w:val="ListParagraph"/>
+        <w:numPr>
+          <w:ilvl w:val="3"/>
+          <w:numId w:val="6"/>
+        </w:numPr>
+      </w:pPr>
+      <w:r>
+        <w:t xml:space="preserve">The button press handler and the system error state are still not fully working. </w:t>
+      </w:r>
+    </w:p>
+    <w:p>
+      <w:pPr>
+        <w:pStyle w:val="ListParagraph"/>
+        <w:numPr>
+          <w:ilvl w:val="2"/>
+          <w:numId w:val="6"/>
+        </w:numPr>
+      </w:pPr>
+      <w:r>
+        <w:t>LPS22_driver.c</w:t>
+      </w:r>
+    </w:p>
+    <w:p>
+      <w:pPr>
+        <w:pStyle w:val="ListParagraph"/>
+        <w:numPr>
+          <w:ilvl w:val="3"/>
+          <w:numId w:val="6"/>
+        </w:numPr>
+      </w:pPr>
+      <w:r>
+        <w:t xml:space="preserve">Module that initializes the sensor, can get the sensor id, and can read the current barometric pressure. </w:t>
+      </w:r>
+    </w:p>
+    <w:p>
+      <w:pPr>
+        <w:pStyle w:val="ListParagraph"/>
+        <w:numPr>
+          <w:ilvl w:val="2"/>
+          <w:numId w:val="6"/>
+        </w:numPr>
+      </w:pPr>
+      <w:r>
+        <w:t>HTS221_driver.c</w:t>
+      </w:r>
+    </w:p>
+    <w:p>
+      <w:pPr>
+        <w:pStyle w:val="ListParagraph"/>
+        <w:numPr>
+          <w:ilvl w:val="3"/>
+          <w:numId w:val="6"/>
+        </w:numPr>
+      </w:pPr>
+      <w:r>
+        <w:t xml:space="preserve">Module that </w:t>
+      </w:r>
+      <w:r>
+        <w:t xml:space="preserve">initializes the sensor, can get the sensor id, and can read the temp and humidity. </w:t>
+      </w:r>
+    </w:p>
+    <w:p>
+      <w:pPr>
+        <w:pStyle w:val="ListParagraph"/>
+        <w:numPr>
+          <w:ilvl w:val="2"/>
+          <w:numId w:val="6"/>
+        </w:numPr>
+      </w:pPr>
+      <w:r>
+        <w:t xml:space="preserve">ConsoleCommands.c </w:t>
+      </w:r>
+    </w:p>
+    <w:p>
+      <w:pPr>
+        <w:pStyle w:val="ListParagraph"/>
+        <w:numPr>
+          <w:ilvl w:val="3"/>
+          <w:numId w:val="1"/>
+        </w:numPr>
+      </w:pPr>
+      <w:r>
+        <w:t xml:space="preserve">Added Commands to read </w:t>
+      </w:r>
+      <w:r>
+        <w:t xml:space="preserve">current temperature, current </w:t>
+      </w:r>
+      <w:r>
+        <w:t>humidity,</w:t>
+      </w:r>
+      <w:r>
+        <w:t xml:space="preserve"> and current pressure</w:t>
+      </w:r>
+      <w:r>
+        <w:t xml:space="preserve">. </w:t>
+      </w:r>
+    </w:p>
+    <w:p>
+      <w:pPr>
+        <w:pStyle w:val="ListParagraph"/>
+        <w:numPr>
+          <w:ilvl w:val="2"/>
+          <w:numId w:val="7"/>
+        </w:numPr>
+      </w:pPr>
+      <w:r>
+        <w:t xml:space="preserve">Stm3214xx_it.c </w:t>
+      </w:r>
+    </w:p>
+    <w:p>
+      <w:pPr>
+        <w:pStyle w:val="ListParagraph"/>
+        <w:numPr>
+          <w:ilvl w:val="3"/>
+          <w:numId w:val="7"/>
+        </w:numPr>
+      </w:pPr>
+      <w:r>
+        <w:t xml:space="preserve">Button interrupt is implemented here. </w:t>
+      </w:r>
+      <w:r>
+        <w:t xml:space="preserve">Pressing the user button </w:t>
+      </w:r>
+      <w:r>
+        <w:t xml:space="preserve">makes LED2 on the blink turn off and </w:t>
+      </w:r>
+      <w:r>
+        <w:t>on. It</w:t>
+      </w:r>
+      <w:r>
+        <w:t xml:space="preserve"> is </w:t>
+      </w:r>
+      <w:r>
+        <w:t xml:space="preserve">also </w:t>
+      </w:r>
+      <w:r>
+        <w:t>part of the state machine that causes the system to wake up/ then go back to sleep</w:t>
+      </w:r>
+      <w:r>
+        <w:t xml:space="preserve"> when press</w:t>
+      </w:r>
+      <w:r>
+        <w:t>ed</w:t>
+      </w:r>
+    </w:p>
+    <w:p>
+      <w:pPr>
+        <w:pStyle w:val="ListParagraph"/>
+        <w:numPr>
+          <w:ilvl w:val="0"/>
+          <w:numId w:val="1"/>
+        </w:numPr>
+        <w:rPr>
+          <w:b/>
+          <w:bCs/>
+        </w:rPr>
+      </w:pPr>
+      <w:r>
+        <w:rPr>
+          <w:b/>
+          <w:bCs/>
+        </w:rPr>
+        <w:t>BUILD INSTRUCTIONS</w:t>
+      </w:r>
+    </w:p>
+    <w:p>
+      <w:pPr>
+        <w:pStyle w:val="ListParagraph"/>
+        <w:numPr>
+          <w:ilvl w:val="1"/>
+          <w:numId w:val="1"/>
+        </w:numPr>
+      </w:pPr>
+      <w:r>
+        <w:lastRenderedPageBreak/>
+        <w:t>Code was built with IAR Embedded Workbench</w:t>
+      </w:r>
+      <w:r>
+        <w:t xml:space="preserve">. All </w:t>
+      </w:r>
+      <w:r>
+        <w:t xml:space="preserve">necessary EWARM build files are included. The .IOC file from STMCube is also included </w:t>
+      </w:r>
+      <w:r>
+        <w:t>in</w:t>
+      </w:r>
+      <w:r>
+        <w:t xml:space="preserve"> the git repo and can be used t</w:t>
+      </w:r>
+      <w:r>
+        <w:t xml:space="preserve">o configure the project again. </w:t>
+      </w:r>
+    </w:p>
+    <w:p>
+      <w:pPr>
+        <w:pStyle w:val="ListParagraph"/>
+        <w:numPr>
+          <w:ilvl w:val="0"/>
+          <w:numId w:val="1"/>
+        </w:numPr>
+        <w:rPr>
+          <w:b/>
+          <w:bCs/>
+        </w:rPr>
+      </w:pPr>
+      <w:r>
+        <w:rPr>
+          <w:b/>
+          <w:bCs/>
+        </w:rPr>
+        <w:t>TESTING AND DEBUGGING</w:t>
+      </w:r>
+    </w:p>
+    <w:p>
+      <w:pPr>
+        <w:pStyle w:val="ListParagraph"/>
+        <w:ind w:left="2160" w:hanging="720"/>
+      </w:pPr>
+      <w:r>
+        <w:t>Because the system needs to be outside to accurately forecast, I created a few test</w:t>
+      </w:r>
+      <w:r>
+        <w:t xml:space="preserve"> scenarios</w:t>
+      </w:r>
+      <w:r>
+        <w:t xml:space="preserve"> to </w:t>
+      </w:r>
+      <w:r>
+        <w:t xml:space="preserve">check that the forecaster was working correctly. I pulled data </w:t>
+      </w:r>
+      <w:r>
+        <w:t>off</w:t>
+      </w:r>
+      <w:r>
+        <w:t xml:space="preserve"> the NOAA website from </w:t>
+      </w:r>
+      <w:r>
+        <w:t xml:space="preserve">different days in Minneapolis history </w:t>
+      </w:r>
+      <w:r>
+        <w:t>during days when it snowed, rained, was foggy, and clear and sunny. The following s</w:t>
+      </w:r>
+      <w:r>
+        <w:t xml:space="preserve">hows the outcome of each test. </w:t>
+      </w:r>
+    </w:p>
+    <w:p>
+      <w:pPr>
+        <w:pStyle w:val="ListParagraph"/>
+        <w:numPr>
+          <w:ilvl w:val="1"/>
+          <w:numId w:val="1"/>
+        </w:numPr>
+      </w:pPr>
+      <w:r>
+        <w:t xml:space="preserve">Regular Mode </w:t>
+      </w:r>
+    </w:p>
+    <w:p>
+      <w:pPr>
+        <w:pStyle w:val="ListParagraph"/>
+        <w:numPr>
+          <w:ilvl w:val="2"/>
+          <w:numId w:val="1"/>
+        </w:numPr>
+      </w:pPr>
+      <w:r>
+        <w:rPr>
+          <w:noProof/>
+        </w:rPr>
+        <w:drawing>
+          <wp:anchor distT="0" distB="0" distL="114300" distR="114300" simplePos="0" relativeHeight="251661312" behindDoc="1" locked="0" layoutInCell="1" allowOverlap="1" wp14:anchorId="0904B944" wp14:editId="7A50F8A8">
+            <wp:simplePos x="0" y="0"/>
+            <wp:positionH relativeFrom="column">
+              <wp:posOffset>838200</wp:posOffset>
+            </wp:positionH>
+            <wp:positionV relativeFrom="paragraph">
+              <wp:posOffset>1074420</wp:posOffset>
+            </wp:positionV>
+            <wp:extent cx="5562600" cy="2400300"/>
+            <wp:effectExtent l="0" t="0" r="0" b="0"/>
+            <wp:wrapTight wrapText="bothSides">
+              <wp:wrapPolygon edited="0">
+                <wp:start x="0" y="0"/>
+                <wp:lineTo x="0" y="21429"/>
+                <wp:lineTo x="21526" y="21429"/>
+                <wp:lineTo x="21526" y="0"/>
+                <wp:lineTo x="0" y="0"/>
+              </wp:wrapPolygon>
+            </wp:wrapTight>
+            <wp:docPr id="8" name="Picture 8" descr="Text&#10;&#10;Description automatically generated"/>
+            <wp:cNvGraphicFramePr>
+              <a:graphicFrameLocks xmlns:a="http://schemas.openxmlformats.org/drawingml/2006/main" noChangeAspect="1"/>
+            </wp:cNvGraphicFramePr>
+            <a:graphic xmlns:a="http://schemas.openxmlformats.org/drawingml/2006/main">
+              <a:graphicData uri="http://schemas.openxmlformats.org/drawingml/2006/picture">
+                <pic:pic xmlns:pic="http://schemas.openxmlformats.org/drawingml/2006/picture">
+                  <pic:nvPicPr>
+                    <pic:cNvPr id="8" name="Picture 8" descr="Text&#10;&#10;Description automatically generated"/>
                     <pic:cNvPicPr/>
                   </pic:nvPicPr>
                   <pic:blipFill>
-                    <a:blip r:embed="rId6"/>
+                    <a:blip r:embed="rId9">
+                      <a:extLst>
+                        <a:ext uri="{28A0092B-C50C-407E-A947-70E740481C1C}">
+                          <a14:useLocalDpi xmlns:a14="http://schemas.microsoft.com/office/drawing/2010/main" val="0"/>
+                        </a:ext>
+                      </a:extLst>
+                    </a:blip>
                     <a:stretch>
                       <a:fillRect/>
                     </a:stretch>
@@ -1034,7 +1257,237 @@
                   <pic:spPr>
                     <a:xfrm>
                       <a:off x="0" y="0"/>
-                      <a:ext cx="4800600" cy="1609725"/>
+                      <a:ext cx="5562600" cy="2400300"/>
+                    </a:xfrm>
+                    <a:prstGeom prst="rect">
+                      <a:avLst/>
+                    </a:prstGeom>
+                  </pic:spPr>
+                </pic:pic>
+              </a:graphicData>
+            </a:graphic>
+            <wp14:sizeRelH relativeFrom="page">
+              <wp14:pctWidth>0</wp14:pctWidth>
+            </wp14:sizeRelH>
+            <wp14:sizeRelV relativeFrom="page">
+              <wp14:pctHeight>0</wp14:pctHeight>
+            </wp14:sizeRelV>
+          </wp:anchor>
+        </w:drawing>
+      </w:r>
+      <w:r>
+        <w:t xml:space="preserve">In regular mode (reading from sensors and forecasting on the spot), </w:t>
+      </w:r>
+      <w:r>
+        <w:t xml:space="preserve">the console will print out the current temp, humidity, and a few pressure values </w:t>
+      </w:r>
+      <w:r>
+        <w:t xml:space="preserve">collected </w:t>
+      </w:r>
+      <w:r>
+        <w:t>over 5 mins. (</w:t>
+      </w:r>
+      <w:r>
+        <w:t>The</w:t>
+      </w:r>
+      <w:r>
+        <w:t xml:space="preserve"> system needs m</w:t>
+      </w:r>
+      <w:r>
+        <w:t xml:space="preserve">ultiple pressure readings over time to forecast). At room temperature inside the weather report </w:t>
+      </w:r>
+      <w:r>
+        <w:t xml:space="preserve">produced favorable conditions as shown below. </w:t>
+      </w:r>
+    </w:p>
+    <w:p>
+      <w:pPr>
+        <w:pStyle w:val="ListParagraph"/>
+        <w:ind w:left="1440"/>
+      </w:pPr>
+    </w:p>
+    <w:p>
+      <w:pPr>
+        <w:pStyle w:val="ListParagraph"/>
+        <w:numPr>
+          <w:ilvl w:val="1"/>
+          <w:numId w:val="1"/>
+        </w:numPr>
+      </w:pPr>
+      <w:r>
+        <w:rPr>
+          <w:noProof/>
+        </w:rPr>
+        <w:drawing>
+          <wp:anchor distT="0" distB="0" distL="114300" distR="114300" simplePos="0" relativeHeight="251660288" behindDoc="1" locked="0" layoutInCell="1" allowOverlap="1" wp14:anchorId="0A6B1F51" wp14:editId="283B3BD9">
+            <wp:simplePos x="0" y="0"/>
+            <wp:positionH relativeFrom="margin">
+              <wp:posOffset>914400</wp:posOffset>
+            </wp:positionH>
+            <wp:positionV relativeFrom="paragraph">
+              <wp:posOffset>184150</wp:posOffset>
+            </wp:positionV>
+            <wp:extent cx="5393690" cy="1743075"/>
+            <wp:effectExtent l="0" t="0" r="0" b="9525"/>
+            <wp:wrapTight wrapText="bothSides">
+              <wp:wrapPolygon edited="0">
+                <wp:start x="0" y="0"/>
+                <wp:lineTo x="0" y="21482"/>
+                <wp:lineTo x="21514" y="21482"/>
+                <wp:lineTo x="21514" y="0"/>
+                <wp:lineTo x="0" y="0"/>
+              </wp:wrapPolygon>
+            </wp:wrapTight>
+            <wp:docPr id="6" name="Picture 6" descr="Text&#10;&#10;Description automatically generated"/>
+            <wp:cNvGraphicFramePr>
+              <a:graphicFrameLocks xmlns:a="http://schemas.openxmlformats.org/drawingml/2006/main" noChangeAspect="1"/>
+            </wp:cNvGraphicFramePr>
+            <a:graphic xmlns:a="http://schemas.openxmlformats.org/drawingml/2006/main">
+              <a:graphicData uri="http://schemas.openxmlformats.org/drawingml/2006/picture">
+                <pic:pic xmlns:pic="http://schemas.openxmlformats.org/drawingml/2006/picture">
+                  <pic:nvPicPr>
+                    <pic:cNvPr id="6" name="Picture 6" descr="Text&#10;&#10;Description automatically generated"/>
+                    <pic:cNvPicPr/>
+                  </pic:nvPicPr>
+                  <pic:blipFill rotWithShape="1">
+                    <a:blip r:embed="rId10">
+                      <a:extLst>
+                        <a:ext uri="{28A0092B-C50C-407E-A947-70E740481C1C}">
+                          <a14:useLocalDpi xmlns:a14="http://schemas.microsoft.com/office/drawing/2010/main" val="0"/>
+                        </a:ext>
+                      </a:extLst>
+                    </a:blip>
+                    <a:srcRect r="11266" b="3103"/>
+                    <a:stretch/>
+                  </pic:blipFill>
+                  <pic:spPr bwMode="auto">
+                    <a:xfrm>
+                      <a:off x="0" y="0"/>
+                      <a:ext cx="5393690" cy="1743075"/>
+                    </a:xfrm>
+                    <a:prstGeom prst="rect">
+                      <a:avLst/>
+                    </a:prstGeom>
+                    <a:ln>
+                      <a:noFill/>
+                    </a:ln>
+                    <a:extLst>
+                      <a:ext uri="{53640926-AAD7-44D8-BBD7-CCE9431645EC}">
+                        <a14:shadowObscured xmlns:a14="http://schemas.microsoft.com/office/drawing/2010/main"/>
+                      </a:ext>
+                    </a:extLst>
+                  </pic:spPr>
+                </pic:pic>
+              </a:graphicData>
+            </a:graphic>
+            <wp14:sizeRelH relativeFrom="page">
+              <wp14:pctWidth>0</wp14:pctWidth>
+            </wp14:sizeRelH>
+            <wp14:sizeRelV relativeFrom="page">
+              <wp14:pctHeight>0</wp14:pctHeight>
+            </wp14:sizeRelV>
+          </wp:anchor>
+        </w:drawing>
+      </w:r>
+      <w:r>
+        <w:t>Snowy Conditions</w:t>
+      </w:r>
+      <w:r>
+        <w:t xml:space="preserve"> -</w:t>
+      </w:r>
+    </w:p>
+    <w:p>
+      <w:pPr>
+        <w:ind w:left="1080"/>
+      </w:pPr>
+    </w:p>
+    <w:p>
+      <w:pPr>
+        <w:ind w:left="1080"/>
+      </w:pPr>
+    </w:p>
+    <w:p>
+      <w:pPr>
+        <w:ind w:left="1080"/>
+      </w:pPr>
+    </w:p>
+    <w:p>
+      <w:pPr>
+        <w:ind w:left="1080"/>
+      </w:pPr>
+    </w:p>
+    <w:p>
+      <w:pPr>
+        <w:ind w:left="1080"/>
+      </w:pPr>
+    </w:p>
+    <w:p>
+      <w:pPr>
+        <w:ind w:left="1080"/>
+      </w:pPr>
+    </w:p>
+    <w:p>
+      <w:pPr>
+        <w:ind w:left="1080"/>
+      </w:pPr>
+    </w:p>
+    <w:p>
+      <w:pPr>
+        <w:ind w:left="1080"/>
+      </w:pPr>
+    </w:p>
+    <w:p>
+      <w:pPr>
+        <w:pStyle w:val="ListParagraph"/>
+        <w:ind w:left="1440"/>
+      </w:pPr>
+    </w:p>
+    <w:p>
+      <w:pPr>
+        <w:pStyle w:val="ListParagraph"/>
+        <w:numPr>
+          <w:ilvl w:val="1"/>
+          <w:numId w:val="1"/>
+        </w:numPr>
+      </w:pPr>
+      <w:r>
+        <w:t>Rainy Conditions</w:t>
+      </w:r>
+    </w:p>
+    <w:p>
+      <w:pPr>
+        <w:pStyle w:val="ListParagraph"/>
+        <w:ind w:left="1440"/>
+      </w:pPr>
+      <w:r>
+        <w:rPr>
+          <w:noProof/>
+        </w:rPr>
+        <w:drawing>
+          <wp:inline distT="0" distB="0" distL="0" distR="0" wp14:anchorId="6ED465CE" wp14:editId="65527B6E">
+            <wp:extent cx="5305425" cy="1666875"/>
+            <wp:effectExtent l="0" t="0" r="9525" b="9525"/>
+            <wp:docPr id="10" name="Picture 10" descr="Text&#10;&#10;Description automatically generated"/>
+            <wp:cNvGraphicFramePr>
+              <a:graphicFrameLocks xmlns:a="http://schemas.openxmlformats.org/drawingml/2006/main" noChangeAspect="1"/>
+            </wp:cNvGraphicFramePr>
+            <a:graphic xmlns:a="http://schemas.openxmlformats.org/drawingml/2006/main">
+              <a:graphicData uri="http://schemas.openxmlformats.org/drawingml/2006/picture">
+                <pic:pic xmlns:pic="http://schemas.openxmlformats.org/drawingml/2006/picture">
+                  <pic:nvPicPr>
+                    <pic:cNvPr id="10" name="Picture 10" descr="Text&#10;&#10;Description automatically generated"/>
+                    <pic:cNvPicPr/>
+                  </pic:nvPicPr>
+                  <pic:blipFill>
+                    <a:blip r:embed="rId11"/>
+                    <a:stretch>
+                      <a:fillRect/>
+                    </a:stretch>
+                  </pic:blipFill>
+                  <pic:spPr>
+                    <a:xfrm>
+                      <a:off x="0" y="0"/>
+                      <a:ext cx="5305425" cy="1666875"/>
                     </a:xfrm>
                     <a:prstGeom prst="rect">
                       <a:avLst/>
@@ -1050,16 +1503,19 @@
     <w:p>
       <w:pPr>
         <w:pStyle w:val="ListParagraph"/>
+        <w:ind w:left="1440"/>
+      </w:pPr>
+    </w:p>
+    <w:p>
+      <w:pPr>
+        <w:pStyle w:val="ListParagraph"/>
         <w:numPr>
           <w:ilvl w:val="1"/>
           <w:numId w:val="1"/>
         </w:numPr>
       </w:pPr>
       <w:r>
-        <w:t>Snowy Conditions</w:t>
-      </w:r>
-      <w:r>
-        <w:t xml:space="preserve"> -</w:t>
+        <w:t>Sunny Conditions</w:t>
       </w:r>
     </w:p>
     <w:p>
@@ -1072,10 +1528,10 @@
           <w:noProof/>
         </w:rPr>
         <w:drawing>
-          <wp:inline distT="0" distB="0" distL="0" distR="0" wp14:anchorId="6A594697" wp14:editId="6CCC0E95">
-            <wp:extent cx="5431908" cy="1162050"/>
+          <wp:inline distT="0" distB="0" distL="0" distR="0" wp14:anchorId="53BE44C8" wp14:editId="73B0C0AC">
+            <wp:extent cx="4762500" cy="1848857"/>
             <wp:effectExtent l="0" t="0" r="0" b="0"/>
-            <wp:docPr id="5" name="Picture 5" descr="Text&#10;&#10;Description automatically generated"/>
+            <wp:docPr id="7" name="Picture 7" descr="Text&#10;&#10;Description automatically generated"/>
             <wp:cNvGraphicFramePr>
               <a:graphicFrameLocks xmlns:a="http://schemas.openxmlformats.org/drawingml/2006/main" noChangeAspect="1"/>
             </wp:cNvGraphicFramePr>
@@ -1083,11 +1539,11 @@
               <a:graphicData uri="http://schemas.openxmlformats.org/drawingml/2006/picture">
                 <pic:pic xmlns:pic="http://schemas.openxmlformats.org/drawingml/2006/picture">
                   <pic:nvPicPr>
-                    <pic:cNvPr id="5" name="Picture 5" descr="Text&#10;&#10;Description automatically generated"/>
+                    <pic:cNvPr id="7" name="Picture 7" descr="Text&#10;&#10;Description automatically generated"/>
                     <pic:cNvPicPr/>
                   </pic:nvPicPr>
                   <pic:blipFill>
-                    <a:blip r:embed="rId7"/>
+                    <a:blip r:embed="rId12"/>
                     <a:stretch>
                       <a:fillRect/>
                     </a:stretch>
@@ -1095,7 +1551,7 @@
                   <pic:spPr>
                     <a:xfrm>
                       <a:off x="0" y="0"/>
-                      <a:ext cx="5442575" cy="1164332"/>
+                      <a:ext cx="4763636" cy="1849298"/>
                     </a:xfrm>
                     <a:prstGeom prst="rect">
                       <a:avLst/>
@@ -1111,19 +1567,13 @@
     <w:p>
       <w:pPr>
         <w:pStyle w:val="ListParagraph"/>
-        <w:ind w:left="1440"/>
-      </w:pPr>
-    </w:p>
-    <w:p>
-      <w:pPr>
-        <w:pStyle w:val="ListParagraph"/>
         <w:numPr>
           <w:ilvl w:val="1"/>
           <w:numId w:val="1"/>
         </w:numPr>
       </w:pPr>
       <w:r>
-        <w:t>Rainy Conditions</w:t>
+        <w:t>Foggy Conditions</w:t>
       </w:r>
     </w:p>
     <w:p>
@@ -1135,7 +1585,77 @@
         </w:numPr>
       </w:pPr>
       <w:r>
-        <w:t>Sunny Conditions</w:t>
+        <w:rPr>
+          <w:noProof/>
+        </w:rPr>
+        <w:drawing>
+          <wp:inline distT="0" distB="0" distL="0" distR="0" wp14:anchorId="353BC533" wp14:editId="02D1C139">
+            <wp:extent cx="4781550" cy="1866900"/>
+            <wp:effectExtent l="0" t="0" r="0" b="0"/>
+            <wp:docPr id="9" name="Picture 9" descr="Text&#10;&#10;Description automatically generated"/>
+            <wp:cNvGraphicFramePr>
+              <a:graphicFrameLocks xmlns:a="http://schemas.openxmlformats.org/drawingml/2006/main" noChangeAspect="1"/>
+            </wp:cNvGraphicFramePr>
+            <a:graphic xmlns:a="http://schemas.openxmlformats.org/drawingml/2006/main">
+              <a:graphicData uri="http://schemas.openxmlformats.org/drawingml/2006/picture">
+                <pic:pic xmlns:pic="http://schemas.openxmlformats.org/drawingml/2006/picture">
+                  <pic:nvPicPr>
+                    <pic:cNvPr id="9" name="Picture 9" descr="Text&#10;&#10;Description automatically generated"/>
+                    <pic:cNvPicPr/>
+                  </pic:nvPicPr>
+                  <pic:blipFill rotWithShape="1">
+                    <a:blip r:embed="rId13"/>
+                    <a:srcRect t="8411" r="3462"/>
+                    <a:stretch/>
+                  </pic:blipFill>
+                  <pic:spPr bwMode="auto">
+                    <a:xfrm>
+                      <a:off x="0" y="0"/>
+                      <a:ext cx="4781550" cy="1866900"/>
+                    </a:xfrm>
+                    <a:prstGeom prst="rect">
+                      <a:avLst/>
+                    </a:prstGeom>
+                    <a:ln>
+                      <a:noFill/>
+                    </a:ln>
+                    <a:extLst>
+                      <a:ext uri="{53640926-AAD7-44D8-BBD7-CCE9431645EC}">
+                        <a14:shadowObscured xmlns:a14="http://schemas.microsoft.com/office/drawing/2010/main"/>
+                      </a:ext>
+                    </a:extLst>
+                  </pic:spPr>
+                </pic:pic>
+              </a:graphicData>
+            </a:graphic>
+          </wp:inline>
+        </w:drawing>
+      </w:r>
+    </w:p>
+    <w:p>
+      <w:pPr>
+        <w:pStyle w:val="ListParagraph"/>
+        <w:ind w:left="1440"/>
+      </w:pPr>
+    </w:p>
+    <w:p>
+      <w:pPr>
+        <w:pStyle w:val="ListParagraph"/>
+        <w:numPr>
+          <w:ilvl w:val="0"/>
+          <w:numId w:val="1"/>
+        </w:numPr>
+        <w:rPr>
+          <w:b/>
+          <w:bCs/>
+        </w:rPr>
+      </w:pPr>
+      <w:r>
+        <w:rPr>
+          <w:b/>
+          <w:bCs/>
+        </w:rPr>
+        <w:t xml:space="preserve">GRADING </w:t>
       </w:r>
     </w:p>
     <w:p>
@@ -1145,10 +1665,292 @@
           <w:ilvl w:val="1"/>
           <w:numId w:val="1"/>
         </w:numPr>
-      </w:pPr>
-      <w:r>
-        <w:t>Foggy Conditions</w:t>
-      </w:r>
+        <w:rPr>
+          <w:b/>
+          <w:bCs/>
+        </w:rPr>
+      </w:pPr>
+      <w:r>
+        <w:rPr>
+          <w:b/>
+          <w:bCs/>
+        </w:rPr>
+        <w:t xml:space="preserve">Fulfillment of Requirements </w:t>
+      </w:r>
+      <w:r>
+        <w:rPr>
+          <w:b/>
+          <w:bCs/>
+        </w:rPr>
+        <w:t>Breakdown</w:t>
+      </w:r>
+    </w:p>
+    <w:p>
+      <w:pPr>
+        <w:ind w:left="1080"/>
+      </w:pPr>
+      <w:r>
+        <w:t xml:space="preserve">The Following Items must be achieved: </w:t>
+      </w:r>
+    </w:p>
+    <w:p>
+      <w:pPr>
+        <w:pStyle w:val="ListParagraph"/>
+        <w:numPr>
+          <w:ilvl w:val="0"/>
+          <w:numId w:val="3"/>
+        </w:numPr>
+      </w:pPr>
+      <w:r>
+        <w:t xml:space="preserve">Use a Cortex-M processor </w:t>
+      </w:r>
+    </w:p>
+    <w:p>
+      <w:pPr>
+        <w:pStyle w:val="ListParagraph"/>
+        <w:numPr>
+          <w:ilvl w:val="1"/>
+          <w:numId w:val="3"/>
+        </w:numPr>
+      </w:pPr>
+      <w:r>
+        <w:t xml:space="preserve">Using the STM32L4 Discovery Kit for IOT which has a </w:t>
+      </w:r>
+      <w:r>
+        <w:t xml:space="preserve">STM32L4 </w:t>
+      </w:r>
+      <w:r>
+        <w:t xml:space="preserve">Series based Arm Cortex -M4 core </w:t>
+      </w:r>
+    </w:p>
+    <w:p>
+      <w:pPr>
+        <w:pStyle w:val="ListParagraph"/>
+        <w:numPr>
+          <w:ilvl w:val="0"/>
+          <w:numId w:val="3"/>
+        </w:numPr>
+      </w:pPr>
+      <w:r>
+        <w:t>Have a button that causes an interrupt</w:t>
+      </w:r>
+    </w:p>
+    <w:p>
+      <w:pPr>
+        <w:pStyle w:val="ListParagraph"/>
+        <w:numPr>
+          <w:ilvl w:val="1"/>
+          <w:numId w:val="3"/>
+        </w:numPr>
+      </w:pPr>
+      <w:r>
+        <w:lastRenderedPageBreak/>
+        <w:t>Using a button</w:t>
+      </w:r>
+      <w:r>
+        <w:t xml:space="preserve"> on the discovery kit</w:t>
+      </w:r>
+      <w:r>
+        <w:t xml:space="preserve"> with an interrupt that </w:t>
+      </w:r>
+      <w:r>
+        <w:t>toggles the user LED and</w:t>
+      </w:r>
+      <w:r>
+        <w:t xml:space="preserve"> power resources</w:t>
+      </w:r>
+      <w:r>
+        <w:t xml:space="preserve">  </w:t>
+      </w:r>
+    </w:p>
+    <w:p>
+      <w:pPr>
+        <w:pStyle w:val="ListParagraph"/>
+        <w:numPr>
+          <w:ilvl w:val="0"/>
+          <w:numId w:val="3"/>
+        </w:numPr>
+      </w:pPr>
+      <w:r>
+        <w:t>Use at least three peripherals</w:t>
+      </w:r>
+      <w:r>
+        <w:t xml:space="preserve"> (only used 2 in my project) </w:t>
+      </w:r>
+    </w:p>
+    <w:p>
+      <w:pPr>
+        <w:pStyle w:val="ListParagraph"/>
+        <w:numPr>
+          <w:ilvl w:val="1"/>
+          <w:numId w:val="3"/>
+        </w:numPr>
+      </w:pPr>
+      <w:r>
+        <w:t xml:space="preserve">I2C connected to a </w:t>
+      </w:r>
+      <w:r>
+        <w:t xml:space="preserve">HTS221 </w:t>
+      </w:r>
+      <w:r>
+        <w:t xml:space="preserve">Temp and Humidity Sensor </w:t>
+      </w:r>
+    </w:p>
+    <w:p>
+      <w:pPr>
+        <w:pStyle w:val="ListParagraph"/>
+        <w:numPr>
+          <w:ilvl w:val="1"/>
+          <w:numId w:val="3"/>
+        </w:numPr>
+      </w:pPr>
+      <w:r>
+        <w:t xml:space="preserve">I2C connected to a LPS22HB Barometric Pressure Sensor </w:t>
+      </w:r>
+      <w:r>
+        <w:t xml:space="preserve"> </w:t>
+      </w:r>
+    </w:p>
+    <w:p>
+      <w:pPr>
+        <w:pStyle w:val="ListParagraph"/>
+        <w:numPr>
+          <w:ilvl w:val="1"/>
+          <w:numId w:val="3"/>
+        </w:numPr>
+      </w:pPr>
+      <w:r>
+        <w:t xml:space="preserve">UART used </w:t>
+      </w:r>
+      <w:r>
+        <w:t xml:space="preserve">for the command line interface </w:t>
+      </w:r>
+    </w:p>
+    <w:p>
+      <w:pPr>
+        <w:pStyle w:val="ListParagraph"/>
+        <w:numPr>
+          <w:ilvl w:val="0"/>
+          <w:numId w:val="3"/>
+        </w:numPr>
+      </w:pPr>
+      <w:r>
+        <w:t>Have a serial port output</w:t>
+      </w:r>
+    </w:p>
+    <w:p>
+      <w:pPr>
+        <w:pStyle w:val="ListParagraph"/>
+        <w:numPr>
+          <w:ilvl w:val="1"/>
+          <w:numId w:val="3"/>
+        </w:numPr>
+      </w:pPr>
+      <w:r>
+        <w:t>Includes a C</w:t>
+      </w:r>
+      <w:r>
+        <w:t>ommand Line Interface</w:t>
+      </w:r>
+      <w:r>
+        <w:t xml:space="preserve"> for debugging/ testing </w:t>
+      </w:r>
+      <w:r>
+        <w:t xml:space="preserve">and outputting data to the </w:t>
+      </w:r>
+      <w:r>
+        <w:t>user</w:t>
+      </w:r>
+    </w:p>
+    <w:p>
+      <w:pPr>
+        <w:pStyle w:val="ListParagraph"/>
+        <w:numPr>
+          <w:ilvl w:val="1"/>
+          <w:numId w:val="3"/>
+        </w:numPr>
+      </w:pPr>
+      <w:r>
+        <w:t>Builds upon the</w:t>
+      </w:r>
+      <w:r>
+        <w:t xml:space="preserve"> console example in class by adding debugging commands to look at current temperature, humidity, and pressure values </w:t>
+      </w:r>
+      <w:r>
+        <w:t xml:space="preserve"> </w:t>
+      </w:r>
+    </w:p>
+    <w:p>
+      <w:pPr>
+        <w:pStyle w:val="ListParagraph"/>
+        <w:numPr>
+          <w:ilvl w:val="0"/>
+          <w:numId w:val="3"/>
+        </w:numPr>
+      </w:pPr>
+      <w:r>
+        <w:t xml:space="preserve">Implement an interesting algorithmic piece </w:t>
+      </w:r>
+    </w:p>
+    <w:p>
+      <w:pPr>
+        <w:pStyle w:val="ListParagraph"/>
+        <w:numPr>
+          <w:ilvl w:val="1"/>
+          <w:numId w:val="3"/>
+        </w:numPr>
+      </w:pPr>
+      <w:r>
+        <w:t xml:space="preserve">Forecasting Algorithm </w:t>
+      </w:r>
+      <w:r>
+        <w:t xml:space="preserve">that breaks down </w:t>
+      </w:r>
+      <w:r>
+        <w:t xml:space="preserve">weather conditions for the pilot </w:t>
+      </w:r>
+    </w:p>
+    <w:p>
+      <w:pPr>
+        <w:pStyle w:val="ListParagraph"/>
+        <w:numPr>
+          <w:ilvl w:val="0"/>
+          <w:numId w:val="3"/>
+        </w:numPr>
+      </w:pPr>
+      <w:r>
+        <w:t>Implement a state machine</w:t>
+      </w:r>
+    </w:p>
+    <w:p>
+      <w:pPr>
+        <w:pStyle w:val="ListParagraph"/>
+        <w:numPr>
+          <w:ilvl w:val="1"/>
+          <w:numId w:val="3"/>
+        </w:numPr>
+      </w:pPr>
+      <w:r>
+        <w:t xml:space="preserve">State machine shown above </w:t>
+      </w:r>
+      <w:r>
+        <w:t xml:space="preserve">and </w:t>
+      </w:r>
+      <w:r>
+        <w:t>implemented</w:t>
+      </w:r>
+      <w:r>
+        <w:t xml:space="preserve"> in </w:t>
+      </w:r>
+      <w:r>
+        <w:t xml:space="preserve">System_SM.c </w:t>
+      </w:r>
+    </w:p>
+    <w:p>
+      <w:pPr>
+        <w:pStyle w:val="ListParagraph"/>
+        <w:ind w:left="2160"/>
+      </w:pPr>
     </w:p>
     <w:p>
       <w:pPr>
@@ -1167,307 +1969,6 @@
           <w:b/>
           <w:bCs/>
         </w:rPr>
-        <w:t xml:space="preserve">GRADING </w:t>
-      </w:r>
-    </w:p>
-    <w:p>
-      <w:pPr>
-        <w:pStyle w:val="ListParagraph"/>
-        <w:numPr>
-          <w:ilvl w:val="1"/>
-          <w:numId w:val="1"/>
-        </w:numPr>
-        <w:rPr>
-          <w:b/>
-          <w:bCs/>
-        </w:rPr>
-      </w:pPr>
-      <w:r>
-        <w:rPr>
-          <w:b/>
-          <w:bCs/>
-        </w:rPr>
-        <w:t xml:space="preserve">Fulfillment of Requirements </w:t>
-      </w:r>
-      <w:r>
-        <w:rPr>
-          <w:b/>
-          <w:bCs/>
-        </w:rPr>
-        <w:t>Breakdown</w:t>
-      </w:r>
-    </w:p>
-    <w:p>
-      <w:pPr>
-        <w:ind w:left="1080"/>
-      </w:pPr>
-      <w:r>
-        <w:t xml:space="preserve">The Following Items must be achieved: </w:t>
-      </w:r>
-    </w:p>
-    <w:p>
-      <w:pPr>
-        <w:pStyle w:val="ListParagraph"/>
-        <w:numPr>
-          <w:ilvl w:val="0"/>
-          <w:numId w:val="3"/>
-        </w:numPr>
-      </w:pPr>
-      <w:r>
-        <w:t xml:space="preserve">Use a Cortex-M processor </w:t>
-      </w:r>
-    </w:p>
-    <w:p>
-      <w:pPr>
-        <w:pStyle w:val="ListParagraph"/>
-        <w:numPr>
-          <w:ilvl w:val="1"/>
-          <w:numId w:val="3"/>
-        </w:numPr>
-      </w:pPr>
-      <w:r>
-        <w:t xml:space="preserve">Using the STM32L4 Discovery Kit for IOT which has a </w:t>
-      </w:r>
-      <w:r>
-        <w:t xml:space="preserve">STM32L4 </w:t>
-      </w:r>
-      <w:r>
-        <w:t xml:space="preserve">Series based Arm Cortex -M4 core </w:t>
-      </w:r>
-    </w:p>
-    <w:p>
-      <w:pPr>
-        <w:pStyle w:val="ListParagraph"/>
-        <w:numPr>
-          <w:ilvl w:val="0"/>
-          <w:numId w:val="3"/>
-        </w:numPr>
-      </w:pPr>
-      <w:r>
-        <w:t>Have a button that causes an interrupt</w:t>
-      </w:r>
-    </w:p>
-    <w:p>
-      <w:pPr>
-        <w:pStyle w:val="ListParagraph"/>
-        <w:numPr>
-          <w:ilvl w:val="1"/>
-          <w:numId w:val="3"/>
-        </w:numPr>
-      </w:pPr>
-      <w:r>
-        <w:t>Using a button</w:t>
-      </w:r>
-      <w:r>
-        <w:t xml:space="preserve"> on the discovery kit</w:t>
-      </w:r>
-      <w:r>
-        <w:t xml:space="preserve"> with an interrupt that </w:t>
-      </w:r>
-      <w:r>
-        <w:t>controls power resources</w:t>
-      </w:r>
-    </w:p>
-    <w:p>
-      <w:pPr>
-        <w:pStyle w:val="ListParagraph"/>
-        <w:numPr>
-          <w:ilvl w:val="0"/>
-          <w:numId w:val="3"/>
-        </w:numPr>
-      </w:pPr>
-      <w:r>
-        <w:t>Use at least three peripherals</w:t>
-      </w:r>
-      <w:r>
-        <w:t xml:space="preserve"> (only used 2 in my project) </w:t>
-      </w:r>
-    </w:p>
-    <w:p>
-      <w:pPr>
-        <w:pStyle w:val="ListParagraph"/>
-        <w:numPr>
-          <w:ilvl w:val="1"/>
-          <w:numId w:val="3"/>
-        </w:numPr>
-      </w:pPr>
-      <w:r>
-        <w:t xml:space="preserve">I2C connected to a </w:t>
-      </w:r>
-      <w:r>
-        <w:t xml:space="preserve">HTS221 </w:t>
-      </w:r>
-      <w:r>
-        <w:t xml:space="preserve">Temp and Humidity Sensor </w:t>
-      </w:r>
-    </w:p>
-    <w:p>
-      <w:pPr>
-        <w:pStyle w:val="ListParagraph"/>
-        <w:numPr>
-          <w:ilvl w:val="1"/>
-          <w:numId w:val="3"/>
-        </w:numPr>
-      </w:pPr>
-      <w:r>
-        <w:t xml:space="preserve">I2C connected to a LPS22HB Barometric Pressure Sensor </w:t>
-      </w:r>
-      <w:r>
-        <w:t xml:space="preserve"> </w:t>
-      </w:r>
-    </w:p>
-    <w:p>
-      <w:pPr>
-        <w:pStyle w:val="ListParagraph"/>
-        <w:numPr>
-          <w:ilvl w:val="1"/>
-          <w:numId w:val="3"/>
-        </w:numPr>
-      </w:pPr>
-      <w:r>
-        <w:t xml:space="preserve">UART used </w:t>
-      </w:r>
-      <w:r>
-        <w:t xml:space="preserve">for the command line interface </w:t>
-      </w:r>
-    </w:p>
-    <w:p>
-      <w:pPr>
-        <w:pStyle w:val="ListParagraph"/>
-        <w:numPr>
-          <w:ilvl w:val="0"/>
-          <w:numId w:val="3"/>
-        </w:numPr>
-      </w:pPr>
-      <w:r>
-        <w:t>Have a serial port output</w:t>
-      </w:r>
-    </w:p>
-    <w:p>
-      <w:pPr>
-        <w:pStyle w:val="ListParagraph"/>
-        <w:numPr>
-          <w:ilvl w:val="1"/>
-          <w:numId w:val="3"/>
-        </w:numPr>
-      </w:pPr>
-      <w:r>
-        <w:t>Includes a C</w:t>
-      </w:r>
-      <w:r>
-        <w:t>ommand Line Interface</w:t>
-      </w:r>
-      <w:r>
-        <w:t xml:space="preserve"> for debugging/ testing </w:t>
-      </w:r>
-      <w:r>
-        <w:t xml:space="preserve">and outputting data to the </w:t>
-      </w:r>
-      <w:r>
-        <w:t>user</w:t>
-      </w:r>
-    </w:p>
-    <w:p>
-      <w:pPr>
-        <w:pStyle w:val="ListParagraph"/>
-        <w:numPr>
-          <w:ilvl w:val="1"/>
-          <w:numId w:val="3"/>
-        </w:numPr>
-      </w:pPr>
-      <w:r>
-        <w:t>Builds upon the</w:t>
-      </w:r>
-      <w:r>
-        <w:t xml:space="preserve"> console example in class by adding debugging commands to look at current temperature, humidity, and pressure values </w:t>
-      </w:r>
-      <w:r>
-        <w:t xml:space="preserve"> </w:t>
-      </w:r>
-    </w:p>
-    <w:p>
-      <w:pPr>
-        <w:pStyle w:val="ListParagraph"/>
-        <w:numPr>
-          <w:ilvl w:val="0"/>
-          <w:numId w:val="3"/>
-        </w:numPr>
-      </w:pPr>
-      <w:r>
-        <w:t xml:space="preserve">Implement an interesting algorithmic piece </w:t>
-      </w:r>
-    </w:p>
-    <w:p>
-      <w:pPr>
-        <w:pStyle w:val="ListParagraph"/>
-        <w:numPr>
-          <w:ilvl w:val="1"/>
-          <w:numId w:val="3"/>
-        </w:numPr>
-      </w:pPr>
-      <w:r>
-        <w:t xml:space="preserve">Forecasting Algorithm </w:t>
-      </w:r>
-      <w:r>
-        <w:t xml:space="preserve">that breaks down </w:t>
-      </w:r>
-      <w:r>
-        <w:t xml:space="preserve">weather conditions for the pilot </w:t>
-      </w:r>
-    </w:p>
-    <w:p>
-      <w:pPr>
-        <w:pStyle w:val="ListParagraph"/>
-        <w:numPr>
-          <w:ilvl w:val="0"/>
-          <w:numId w:val="3"/>
-        </w:numPr>
-      </w:pPr>
-      <w:r>
-        <w:t>Implement a state machine</w:t>
-      </w:r>
-    </w:p>
-    <w:p>
-      <w:pPr>
-        <w:pStyle w:val="ListParagraph"/>
-        <w:numPr>
-          <w:ilvl w:val="1"/>
-          <w:numId w:val="3"/>
-        </w:numPr>
-      </w:pPr>
-      <w:r>
-        <w:t xml:space="preserve">State machine shown above </w:t>
-      </w:r>
-      <w:r>
-        <w:t xml:space="preserve">and </w:t>
-      </w:r>
-      <w:r>
-        <w:t>implemented</w:t>
-      </w:r>
-      <w:r>
-        <w:t xml:space="preserve"> in </w:t>
-      </w:r>
-      <w:r>
-        <w:t xml:space="preserve">System_SM.c </w:t>
-      </w:r>
-    </w:p>
-    <w:p>
-      <w:pPr>
-        <w:pStyle w:val="ListParagraph"/>
-        <w:numPr>
-          <w:ilvl w:val="0"/>
-          <w:numId w:val="1"/>
-        </w:numPr>
-        <w:rPr>
-          <w:b/>
-          <w:bCs/>
-        </w:rPr>
-      </w:pPr>
-      <w:r>
-        <w:rPr>
-          <w:b/>
-          <w:bCs/>
-        </w:rPr>
         <w:t>FUTURE WORK</w:t>
       </w:r>
     </w:p>
@@ -1476,7 +1977,6 @@
         <w:pStyle w:val="ListParagraph"/>
       </w:pPr>
       <w:r>
-        <w:lastRenderedPageBreak/>
         <w:t>Yeah</w:t>
       </w:r>
       <w:r>
@@ -1486,7 +1986,13 @@
         <w:t>be useful</w:t>
       </w:r>
       <w:r>
-        <w:t xml:space="preserve">. Here is a summary of a few that I would need to implement in the future. </w:t>
+        <w:t>. Here is a summary of a few</w:t>
+      </w:r>
+      <w:r>
+        <w:t xml:space="preserve"> things</w:t>
+      </w:r>
+      <w:r>
+        <w:t xml:space="preserve"> that I would need to implement in the future. </w:t>
       </w:r>
     </w:p>
     <w:p>
@@ -1608,6 +2114,12 @@
       <w:r>
         <w:t xml:space="preserve">, and a wind vane to gather more data for my system. As of right now I am somewhat limited in the forecasting I can do with just pressure, temperature, and humidity devices. </w:t>
       </w:r>
+    </w:p>
+    <w:p>
+      <w:pPr>
+        <w:pStyle w:val="ListParagraph"/>
+        <w:ind w:left="2205"/>
+      </w:pPr>
     </w:p>
     <w:p>
       <w:pPr>
@@ -1769,12 +2281,9 @@
             <w:tcW w:w="3117" w:type="dxa"/>
           </w:tcPr>
           <w:p>
-            <w:pPr>
-              <w:rPr>
-                <w:b/>
-                <w:bCs/>
-              </w:rPr>
-            </w:pPr>
+            <w:r>
+              <w:t xml:space="preserve">The report covers most of the sections required but the code is not very polished yet. </w:t>
+            </w:r>
           </w:p>
         </w:tc>
       </w:tr>
@@ -1785,6 +2294,7 @@
           </w:tcPr>
           <w:p>
             <w:r>
+              <w:lastRenderedPageBreak/>
               <w:t xml:space="preserve">Clear Intentions and </w:t>
             </w:r>
             <w:r>
@@ -1807,7 +2317,10 @@
           </w:tcPr>
           <w:p>
             <w:r>
-              <w:t>1.5</w:t>
+              <w:t>1</w:t>
+            </w:r>
+            <w:r>
+              <w:t xml:space="preserve">.5 </w:t>
             </w:r>
           </w:p>
         </w:tc>
@@ -1816,12 +2329,21 @@
             <w:tcW w:w="3117" w:type="dxa"/>
           </w:tcPr>
           <w:p>
-            <w:pPr>
-              <w:rPr>
-                <w:b/>
-                <w:bCs/>
-              </w:rPr>
-            </w:pPr>
+            <w:r>
+              <w:t xml:space="preserve">Didn’t have time to implement everything in the SM. But the basic algorithm </w:t>
+            </w:r>
+            <w:r>
+              <w:t xml:space="preserve">and peripherals </w:t>
+            </w:r>
+            <w:r>
+              <w:t>work</w:t>
+            </w:r>
+            <w:r>
+              <w:t xml:space="preserve"> ok</w:t>
+            </w:r>
+            <w:r>
+              <w:t xml:space="preserve">. </w:t>
+            </w:r>
           </w:p>
         </w:tc>
       </w:tr>
@@ -1851,12 +2373,9 @@
             <w:tcW w:w="3117" w:type="dxa"/>
           </w:tcPr>
           <w:p>
-            <w:pPr>
-              <w:rPr>
-                <w:b/>
-                <w:bCs/>
-              </w:rPr>
-            </w:pPr>
+            <w:r>
+              <w:t>Student Code identified</w:t>
+            </w:r>
           </w:p>
         </w:tc>
       </w:tr>
@@ -1911,7 +2430,22 @@
               <w:t xml:space="preserve"> </w:t>
             </w:r>
             <w:r>
-              <w:t xml:space="preserve">idea but needs a lot more work to be usable. </w:t>
+              <w:t xml:space="preserve">and cool </w:t>
+            </w:r>
+            <w:r>
+              <w:t>idea</w:t>
+            </w:r>
+            <w:r>
+              <w:t xml:space="preserve"> (there are a lot of weather gathering stations out there, but I couldn’t find</w:t>
+            </w:r>
+            <w:r>
+              <w:t xml:space="preserve"> any</w:t>
+            </w:r>
+            <w:r>
+              <w:t xml:space="preserve"> that forecasted),</w:t>
+            </w:r>
+            <w:r>
+              <w:t xml:space="preserve"> but needs a lot more work to be usable. </w:t>
             </w:r>
           </w:p>
         </w:tc>
@@ -2491,7 +3025,7 @@
         <w:rFonts w:ascii="Symbol" w:hAnsi="Symbol" w:hint="default"/>
       </w:rPr>
     </w:lvl>
-    <w:lvl w:ilvl="1" w:tplc="04090003" w:tentative="1">
+    <w:lvl w:ilvl="1" w:tplc="04090003">
       <w:start w:val="1"/>
       <w:numFmt w:val="bullet"/>
       <w:lvlText w:val="o"/>
@@ -2634,7 +3168,7 @@
         <w:ind w:left="2880" w:hanging="360"/>
       </w:pPr>
     </w:lvl>
-    <w:lvl w:ilvl="4" w:tplc="FFFFFFFF" w:tentative="1">
+    <w:lvl w:ilvl="4" w:tplc="FFFFFFFF">
       <w:start w:val="1"/>
       <w:numFmt w:val="lowerLetter"/>
       <w:lvlText w:val="%5."/>
@@ -3160,6 +3694,29 @@
       </w:tblBorders>
     </w:tblPr>
   </w:style>
+  <w:style w:type="character" w:styleId="Hyperlink">
+    <w:name w:val="Hyperlink"/>
+    <w:basedOn w:val="DefaultParagraphFont"/>
+    <w:uiPriority w:val="99"/>
+    <w:unhideWhenUsed/>
+    <w:rsid w:val="006C48D5"/>
+    <w:rPr>
+      <w:color w:val="0563C1" w:themeColor="hyperlink"/>
+      <w:u w:val="single"/>
+    </w:rPr>
+  </w:style>
+  <w:style w:type="character" w:styleId="UnresolvedMention">
+    <w:name w:val="Unresolved Mention"/>
+    <w:basedOn w:val="DefaultParagraphFont"/>
+    <w:uiPriority w:val="99"/>
+    <w:semiHidden/>
+    <w:unhideWhenUsed/>
+    <w:rsid w:val="006C48D5"/>
+    <w:rPr>
+      <w:color w:val="605E5C"/>
+      <w:shd w:val="clear" w:color="auto" w:fill="E1DFDD"/>
+    </w:rPr>
+  </w:style>
 </w:styles>
 </file>
 

</xml_diff>